<commit_message>
IEEE 830 ACTUALIZADO 16-10
</commit_message>
<xml_diff>
--- a/DOCUMENTO IEEE 830 - REQUISITOS DE SOFTWARE.docx
+++ b/DOCUMENTO IEEE 830 - REQUISITOS DE SOFTWARE.docx
@@ -9856,11 +9856,18 @@
     </w:p>
     <w:p>
       <w:pPr>
+        <w:ind w:left="360" w:firstLine="30"/>
         <w:jc w:val="both"/>
         <w:rPr>
           <w:color w:val="365F91"/>
         </w:rPr>
       </w:pPr>
+      <w:r>
+        <w:rPr>
+          <w:color w:val="365F91"/>
+        </w:rPr>
+        <w:t>A futuro se podría crear una sección “Turismo” en el navegador donde se muestren todos      los inmuebles puestos para su alquiler por temporada.</w:t>
+      </w:r>
     </w:p>
     <w:p>
       <w:pPr>
@@ -12873,6 +12880,56 @@
     </w:p>
     <w:p>
       <w:pPr>
+        <w:widowControl w:val="0"/>
+        <w:pBdr>
+          <w:top w:val="nil"/>
+          <w:left w:val="nil"/>
+          <w:bottom w:val="nil"/>
+          <w:right w:val="nil"/>
+          <w:between w:val="nil"/>
+        </w:pBdr>
+        <w:spacing w:before="120" w:after="60"/>
+        <w:rPr>
+          <w:color w:val="365F91" w:themeColor="accent1" w:themeShade="BF"/>
+          <w:sz w:val="24"/>
+          <w:szCs w:val="32"/>
+        </w:rPr>
+      </w:pPr>
+      <w:r>
+        <w:rPr>
+          <w:color w:val="365F91" w:themeColor="accent1" w:themeShade="BF"/>
+          <w:sz w:val="24"/>
+          <w:szCs w:val="32"/>
+        </w:rPr>
+        <w:t>[RF-7] Sección de Inmuebles por temporada apuntado a turismo</w:t>
+      </w:r>
+    </w:p>
+    <w:p>
+      <w:pPr>
+        <w:widowControl w:val="0"/>
+        <w:pBdr>
+          <w:top w:val="nil"/>
+          <w:left w:val="nil"/>
+          <w:bottom w:val="nil"/>
+          <w:right w:val="nil"/>
+          <w:between w:val="nil"/>
+        </w:pBdr>
+        <w:spacing w:before="120" w:after="60"/>
+        <w:rPr>
+          <w:color w:val="365F91" w:themeColor="accent1" w:themeShade="BF"/>
+          <w:szCs w:val="32"/>
+        </w:rPr>
+      </w:pPr>
+      <w:r>
+        <w:rPr>
+          <w:color w:val="365F91" w:themeColor="accent1" w:themeShade="BF"/>
+          <w:szCs w:val="32"/>
+        </w:rPr>
+        <w:t>Crearemos una sección en el Inicio que muestre los inmuebles acordes a una temporada especifica apuntado a turistas para que elijan donde pasar sus vacaciones (temporada de verano o invierno)</w:t>
+      </w:r>
+    </w:p>
+    <w:p>
+      <w:pPr>
         <w:pBdr>
           <w:top w:val="nil"/>
           <w:left w:val="nil"/>
@@ -13262,12 +13319,61 @@
           <w:sz w:val="32"/>
         </w:rPr>
       </w:pPr>
-      <w:r>
+    </w:p>
+    <w:p>
+      <w:pPr>
+        <w:pBdr>
+          <w:top w:val="nil"/>
+          <w:left w:val="nil"/>
+          <w:bottom w:val="nil"/>
+          <w:right w:val="nil"/>
+          <w:between w:val="nil"/>
+        </w:pBdr>
         <w:rPr>
           <w:b/>
           <w:color w:val="000000"/>
           <w:sz w:val="32"/>
         </w:rPr>
+      </w:pPr>
+    </w:p>
+    <w:p>
+      <w:pPr>
+        <w:pBdr>
+          <w:top w:val="nil"/>
+          <w:left w:val="nil"/>
+          <w:bottom w:val="nil"/>
+          <w:right w:val="nil"/>
+          <w:between w:val="nil"/>
+        </w:pBdr>
+        <w:rPr>
+          <w:b/>
+          <w:color w:val="000000"/>
+          <w:sz w:val="32"/>
+        </w:rPr>
+      </w:pPr>
+    </w:p>
+    <w:p>
+      <w:pPr>
+        <w:pBdr>
+          <w:top w:val="nil"/>
+          <w:left w:val="nil"/>
+          <w:bottom w:val="nil"/>
+          <w:right w:val="nil"/>
+          <w:between w:val="nil"/>
+        </w:pBdr>
+        <w:rPr>
+          <w:b/>
+          <w:color w:val="000000"/>
+          <w:sz w:val="32"/>
+        </w:rPr>
+      </w:pPr>
+      <w:r>
+        <w:rPr>
+          <w:b/>
+          <w:color w:val="000000"/>
+          <w:sz w:val="32"/>
+        </w:rPr>
+        <w:lastRenderedPageBreak/>
         <w:t>3.4</w:t>
       </w:r>
       <w:r>
@@ -13393,8 +13499,6 @@
         </w:rPr>
         <w:t>Se estima que la cantidad de “suscripciones” en la base de datos llegue a unas 150 personas inicialmente. Esto puede variar.</w:t>
       </w:r>
-      <w:bookmarkStart w:id="17" w:name="_GoBack"/>
-      <w:bookmarkEnd w:id="17"/>
     </w:p>
     <w:p>
       <w:pPr>
@@ -13417,7 +13521,6 @@
           <w:color w:val="000000"/>
           <w:sz w:val="32"/>
         </w:rPr>
-        <w:lastRenderedPageBreak/>
         <w:t>3.5 Requisitos de diseño</w:t>
       </w:r>
     </w:p>
@@ -13779,7 +13882,6 @@
       </w:r>
     </w:p>
     <w:p/>
-    <w:p/>
     <w:p>
       <w:pPr>
         <w:rPr>
@@ -13790,14 +13892,15 @@
         <w:rPr>
           <w:color w:val="365F91"/>
         </w:rPr>
-        <w:t xml:space="preserve">[US - 01] </w:t>
-      </w:r>
-      <w:r>
+        <w:t>#US01 – Como comprador quiero conocer rangos de precios para elegir un inmueble acorde a mi capital</w:t>
+      </w:r>
+    </w:p>
+    <w:p>
+      <w:pPr>
         <w:rPr>
           <w:color w:val="365F91"/>
         </w:rPr>
-        <w:t>Como [comprador] quiero conocer los rangos de precios de los inmuebles disponible a la compra. Quiero tener una opción de búsqueda en la que pueda filtrar mis demandas para así lograr encontrar mi propiedad ideal.</w:t>
-      </w:r>
+      </w:pPr>
     </w:p>
     <w:p>
       <w:pPr>
@@ -13805,30 +13908,31 @@
           <w:color w:val="365F91"/>
         </w:rPr>
       </w:pPr>
-    </w:p>
-    <w:p>
-      <w:pPr>
+      <w:r>
         <w:rPr>
           <w:color w:val="365F91"/>
         </w:rPr>
-      </w:pPr>
-      <w:r>
+        <w:t xml:space="preserve">#US02 - Como comprador quiero acceder a un formulario de contacto para realizar consultas </w:t>
+      </w:r>
+    </w:p>
+    <w:p>
+      <w:pPr>
         <w:rPr>
           <w:color w:val="365F91"/>
         </w:rPr>
-        <w:t xml:space="preserve">[US – 02] </w:t>
-      </w:r>
-      <w:r>
+      </w:pPr>
+    </w:p>
+    <w:p>
+      <w:pPr>
         <w:rPr>
           <w:color w:val="365F91"/>
         </w:rPr>
-        <w:t xml:space="preserve">Como [inquilino] quiero conocer </w:t>
-      </w:r>
+      </w:pPr>
       <w:r>
         <w:rPr>
           <w:color w:val="365F91"/>
         </w:rPr>
-        <w:t>las propiedades en alquiler como sus precios, habitaciones y cantidad de tiempo que puedo alquilar dicho inmueble.</w:t>
+        <w:t>#US03 - Como usuario quiero realizar una búsqueda personalizada para realizar consultas acordes a mis gustos</w:t>
       </w:r>
     </w:p>
     <w:p>
@@ -13848,7 +13952,7 @@
         <w:rPr>
           <w:color w:val="365F91"/>
         </w:rPr>
-        <w:t>[US -03] Como [administrador] quiero tener acceso a base de datos para poder editar información de los imuebles.</w:t>
+        <w:t>#US04 - Como cliente quiero poder acceder a las redes sociales de la empresa</w:t>
       </w:r>
     </w:p>
     <w:p>
@@ -13868,15 +13972,15 @@
         <w:rPr>
           <w:color w:val="365F91"/>
         </w:rPr>
-        <w:t>[US – 04] Como [empleado/agente] quiero tener acceso a la plataforma para tener una charla con el cliente que desea obtener nuestro servicio como agencia inmobiliaria y que se muestren mis datos de contacto de fácil acceso para el cliente.</w:t>
-      </w:r>
-    </w:p>
-    <w:p>
-      <w:pPr>
+        <w:lastRenderedPageBreak/>
+        <w:t>#US05 - Como turista quiero que se muestre inmuebles disponible</w:t>
+      </w:r>
+      <w:r>
         <w:rPr>
           <w:color w:val="365F91"/>
         </w:rPr>
-      </w:pPr>
+        <w:t>s para su alquiler por temporada</w:t>
+      </w:r>
     </w:p>
     <w:p>
       <w:pPr>
@@ -13884,19 +13988,19 @@
           <w:color w:val="365F91"/>
         </w:rPr>
       </w:pPr>
-      <w:r>
+    </w:p>
+    <w:p>
+      <w:pPr>
         <w:rPr>
           <w:color w:val="365F91"/>
         </w:rPr>
-        <w:t>[US -05] Como [usuario] quiero acceder a información de cualquier inmueble, como así también a contactos con la agencia inmobiliaria.</w:t>
-      </w:r>
-    </w:p>
-    <w:p>
-      <w:pPr>
+      </w:pPr>
+      <w:r>
         <w:rPr>
           <w:color w:val="365F91"/>
         </w:rPr>
-      </w:pPr>
+        <w:t>#US06 - Como usuario quiero realizar una suscripción mensual gratis a ESTATE para que me llegue información al mail sobre inmuebles</w:t>
+      </w:r>
     </w:p>
     <w:p>
       <w:pPr>
@@ -13904,12 +14008,490 @@
           <w:color w:val="365F91"/>
         </w:rPr>
       </w:pPr>
-      <w:r>
+    </w:p>
+    <w:p>
+      <w:pPr>
         <w:rPr>
           <w:color w:val="365F91"/>
         </w:rPr>
-        <w:t>[US – 06] Como [usuario] quiero acceder a números de contactos y redes sociales de la empresa.</w:t>
-      </w:r>
+      </w:pPr>
+      <w:r>
+        <w:rPr>
+          <w:color w:val="365F91"/>
+        </w:rPr>
+        <w:t>#US07 - Como inquilino quiero conocer rangos de tiempo de alquiler para elegir un</w:t>
+      </w:r>
+      <w:r>
+        <w:rPr>
+          <w:color w:val="365F91"/>
+        </w:rPr>
+        <w:t>o acorde a mis necesidades</w:t>
+      </w:r>
+    </w:p>
+    <w:p>
+      <w:pPr>
+        <w:rPr>
+          <w:color w:val="365F91"/>
+        </w:rPr>
+      </w:pPr>
+    </w:p>
+    <w:p>
+      <w:pPr>
+        <w:rPr>
+          <w:color w:val="365F91"/>
+        </w:rPr>
+      </w:pPr>
+      <w:r>
+        <w:rPr>
+          <w:color w:val="365F91"/>
+        </w:rPr>
+        <w:t xml:space="preserve">#US08 - Como </w:t>
+      </w:r>
+      <w:proofErr w:type="spellStart"/>
+      <w:r>
+        <w:rPr>
+          <w:color w:val="365F91"/>
+        </w:rPr>
+        <w:t>admin</w:t>
+      </w:r>
+      <w:proofErr w:type="spellEnd"/>
+      <w:r>
+        <w:rPr>
+          <w:color w:val="365F91"/>
+        </w:rPr>
+        <w:t xml:space="preserve"> quiero tener acceso </w:t>
+      </w:r>
+      <w:proofErr w:type="gramStart"/>
+      <w:r>
+        <w:rPr>
+          <w:color w:val="365F91"/>
+        </w:rPr>
+        <w:t>a la BD</w:t>
+      </w:r>
+      <w:proofErr w:type="gramEnd"/>
+      <w:r>
+        <w:rPr>
+          <w:color w:val="365F91"/>
+        </w:rPr>
+        <w:t xml:space="preserve"> para poder editar información de inmuebles</w:t>
+      </w:r>
+    </w:p>
+    <w:p>
+      <w:pPr>
+        <w:rPr>
+          <w:color w:val="365F91"/>
+        </w:rPr>
+      </w:pPr>
+    </w:p>
+    <w:p>
+      <w:pPr>
+        <w:rPr>
+          <w:color w:val="365F91"/>
+        </w:rPr>
+      </w:pPr>
+      <w:r>
+        <w:rPr>
+          <w:color w:val="365F91"/>
+        </w:rPr>
+        <w:t xml:space="preserve">#US09 - Como comprador/inquilino quiero acceder a una sección "Nosotros" para conocer </w:t>
+      </w:r>
+      <w:proofErr w:type="spellStart"/>
+      <w:r>
+        <w:rPr>
+          <w:color w:val="365F91"/>
+        </w:rPr>
+        <w:t>mas</w:t>
+      </w:r>
+      <w:proofErr w:type="spellEnd"/>
+      <w:r>
+        <w:rPr>
+          <w:color w:val="365F91"/>
+        </w:rPr>
+        <w:t xml:space="preserve"> información de la inmobiliaria</w:t>
+      </w:r>
+    </w:p>
+    <w:p>
+      <w:pPr>
+        <w:rPr>
+          <w:color w:val="365F91"/>
+        </w:rPr>
+      </w:pPr>
+    </w:p>
+    <w:p>
+      <w:pPr>
+        <w:rPr>
+          <w:color w:val="365F91"/>
+        </w:rPr>
+      </w:pPr>
+      <w:r>
+        <w:rPr>
+          <w:color w:val="365F91"/>
+        </w:rPr>
+        <w:t>#US10 - Como empleado/agente quiero una cuenta tipo "empleado" en la plataforma y pueda otorgar servicio en tiempo real al cliente</w:t>
+      </w:r>
+    </w:p>
+    <w:p>
+      <w:pPr>
+        <w:rPr>
+          <w:color w:val="365F91"/>
+        </w:rPr>
+      </w:pPr>
+    </w:p>
+    <w:p>
+      <w:pPr>
+        <w:rPr>
+          <w:color w:val="365F91"/>
+        </w:rPr>
+      </w:pPr>
+      <w:r>
+        <w:rPr>
+          <w:color w:val="365F91"/>
+        </w:rPr>
+        <w:t xml:space="preserve">#US11 - Como comprador quiero conocer precios de vivienda de acuerdo a zonas para elegir una acorde a mis necesidades </w:t>
+      </w:r>
+    </w:p>
+    <w:p>
+      <w:pPr>
+        <w:rPr>
+          <w:color w:val="365F91"/>
+        </w:rPr>
+      </w:pPr>
+    </w:p>
+    <w:p>
+      <w:pPr>
+        <w:rPr>
+          <w:color w:val="365F91"/>
+        </w:rPr>
+      </w:pPr>
+      <w:r>
+        <w:rPr>
+          <w:color w:val="365F91"/>
+        </w:rPr>
+        <w:t xml:space="preserve">#US12 - Como inquilino quiero conocer las opciones y tipos de viviendas para adquirir la </w:t>
+      </w:r>
+      <w:proofErr w:type="spellStart"/>
+      <w:r>
+        <w:rPr>
+          <w:color w:val="365F91"/>
+        </w:rPr>
+        <w:t>mas</w:t>
+      </w:r>
+      <w:proofErr w:type="spellEnd"/>
+      <w:r>
+        <w:rPr>
+          <w:color w:val="365F91"/>
+        </w:rPr>
+        <w:t xml:space="preserve"> acorde a mis necesidades</w:t>
+      </w:r>
+    </w:p>
+    <w:p>
+      <w:pPr>
+        <w:rPr>
+          <w:color w:val="365F91"/>
+        </w:rPr>
+      </w:pPr>
+    </w:p>
+    <w:p>
+      <w:pPr>
+        <w:rPr>
+          <w:color w:val="365F91"/>
+        </w:rPr>
+      </w:pPr>
+      <w:r>
+        <w:rPr>
+          <w:color w:val="365F91"/>
+        </w:rPr>
+        <w:t>#US13 - Acceso a WhatsApp</w:t>
+      </w:r>
+    </w:p>
+    <w:p>
+      <w:pPr>
+        <w:rPr>
+          <w:color w:val="365F91"/>
+        </w:rPr>
+      </w:pPr>
+    </w:p>
+    <w:p>
+      <w:pPr>
+        <w:rPr>
+          <w:color w:val="365F91"/>
+        </w:rPr>
+      </w:pPr>
+      <w:r>
+        <w:rPr>
+          <w:color w:val="365F91"/>
+        </w:rPr>
+        <w:t>#US14 - Búsqueda por zona geográfica</w:t>
+      </w:r>
+    </w:p>
+    <w:p>
+      <w:pPr>
+        <w:rPr>
+          <w:color w:val="365F91"/>
+        </w:rPr>
+      </w:pPr>
+    </w:p>
+    <w:p>
+      <w:pPr>
+        <w:rPr>
+          <w:color w:val="365F91"/>
+        </w:rPr>
+      </w:pPr>
+      <w:r>
+        <w:rPr>
+          <w:color w:val="365F91"/>
+        </w:rPr>
+        <w:t>#US15 - Ingresos generados por las propiedades</w:t>
+      </w:r>
+    </w:p>
+    <w:p>
+      <w:pPr>
+        <w:rPr>
+          <w:color w:val="365F91"/>
+        </w:rPr>
+      </w:pPr>
+    </w:p>
+    <w:p>
+      <w:pPr>
+        <w:rPr>
+          <w:color w:val="365F91"/>
+        </w:rPr>
+      </w:pPr>
+      <w:r>
+        <w:rPr>
+          <w:color w:val="365F91"/>
+        </w:rPr>
+        <w:t>#US16 Como usuario quiero poder contactar con una persona real para que ayude en la navegación o concertar una cita y ver la vivienda</w:t>
+      </w:r>
+    </w:p>
+    <w:p>
+      <w:pPr>
+        <w:rPr>
+          <w:color w:val="365F91"/>
+        </w:rPr>
+      </w:pPr>
+    </w:p>
+    <w:p>
+      <w:pPr>
+        <w:rPr>
+          <w:color w:val="365F91"/>
+        </w:rPr>
+      </w:pPr>
+      <w:r>
+        <w:rPr>
+          <w:color w:val="365F91"/>
+        </w:rPr>
+        <w:t xml:space="preserve">#US17 - Como </w:t>
+      </w:r>
+      <w:proofErr w:type="spellStart"/>
+      <w:r>
+        <w:rPr>
+          <w:color w:val="365F91"/>
+        </w:rPr>
+        <w:t>Product</w:t>
+      </w:r>
+      <w:proofErr w:type="spellEnd"/>
+      <w:r>
+        <w:rPr>
+          <w:color w:val="365F91"/>
+        </w:rPr>
+        <w:t xml:space="preserve"> </w:t>
+      </w:r>
+      <w:proofErr w:type="spellStart"/>
+      <w:r>
+        <w:rPr>
+          <w:color w:val="365F91"/>
+        </w:rPr>
+        <w:t>Owner</w:t>
+      </w:r>
+      <w:proofErr w:type="spellEnd"/>
+      <w:r>
+        <w:rPr>
+          <w:color w:val="365F91"/>
+        </w:rPr>
+        <w:t xml:space="preserve"> quiero algún tipo de verificación para evitar el spam de </w:t>
+      </w:r>
+      <w:proofErr w:type="spellStart"/>
+      <w:r>
+        <w:rPr>
+          <w:color w:val="365F91"/>
+        </w:rPr>
+        <w:t>bots</w:t>
+      </w:r>
+      <w:proofErr w:type="spellEnd"/>
+      <w:r>
+        <w:rPr>
+          <w:color w:val="365F91"/>
+        </w:rPr>
+        <w:t xml:space="preserve"> en mi Web</w:t>
+      </w:r>
+    </w:p>
+    <w:p>
+      <w:pPr>
+        <w:rPr>
+          <w:color w:val="365F91"/>
+        </w:rPr>
+      </w:pPr>
+    </w:p>
+    <w:p>
+      <w:pPr>
+        <w:rPr>
+          <w:color w:val="365F91"/>
+        </w:rPr>
+      </w:pPr>
+      <w:r>
+        <w:rPr>
+          <w:color w:val="365F91"/>
+        </w:rPr>
+        <w:t xml:space="preserve">#US18 - Como navegante/usuario quiero tener vista de un mapa de </w:t>
+      </w:r>
+      <w:proofErr w:type="spellStart"/>
+      <w:r>
+        <w:rPr>
+          <w:color w:val="365F91"/>
+        </w:rPr>
+        <w:t>Maps</w:t>
+      </w:r>
+      <w:proofErr w:type="spellEnd"/>
+      <w:r>
+        <w:rPr>
+          <w:color w:val="365F91"/>
+        </w:rPr>
+        <w:t xml:space="preserve"> para conocer ubicaciones de sucursales y oficinas.</w:t>
+      </w:r>
+    </w:p>
+    <w:p>
+      <w:pPr>
+        <w:rPr>
+          <w:color w:val="365F91"/>
+        </w:rPr>
+      </w:pPr>
+    </w:p>
+    <w:p>
+      <w:pPr>
+        <w:rPr>
+          <w:color w:val="365F91"/>
+        </w:rPr>
+      </w:pPr>
+      <w:r>
+        <w:rPr>
+          <w:color w:val="365F91"/>
+        </w:rPr>
+        <w:t xml:space="preserve">#US19 - Como propietario quiero visualizar los inmuebles </w:t>
+      </w:r>
+      <w:proofErr w:type="spellStart"/>
+      <w:r>
+        <w:rPr>
+          <w:color w:val="365F91"/>
+        </w:rPr>
+        <w:t>mas</w:t>
+      </w:r>
+      <w:proofErr w:type="spellEnd"/>
+      <w:r>
+        <w:rPr>
+          <w:color w:val="365F91"/>
+        </w:rPr>
+        <w:t xml:space="preserve"> visitados para poder realizar ofertas de los mismos.</w:t>
+      </w:r>
+    </w:p>
+    <w:p>
+      <w:pPr>
+        <w:rPr>
+          <w:color w:val="365F91"/>
+        </w:rPr>
+      </w:pPr>
+    </w:p>
+    <w:p>
+      <w:pPr>
+        <w:rPr>
+          <w:color w:val="365F91"/>
+        </w:rPr>
+      </w:pPr>
+      <w:r>
+        <w:rPr>
+          <w:color w:val="365F91"/>
+        </w:rPr>
+        <w:t>#US20 - Como agente de bienes quiero acceso a información de cierre de contrato para ofrecer renovación al cliente</w:t>
+      </w:r>
+    </w:p>
+    <w:p>
+      <w:pPr>
+        <w:rPr>
+          <w:color w:val="365F91"/>
+        </w:rPr>
+      </w:pPr>
+    </w:p>
+    <w:p>
+      <w:pPr>
+        <w:rPr>
+          <w:color w:val="365F91"/>
+        </w:rPr>
+      </w:pPr>
+    </w:p>
+    <w:p>
+      <w:pPr>
+        <w:rPr>
+          <w:color w:val="365F91"/>
+        </w:rPr>
+      </w:pPr>
+    </w:p>
+    <w:p>
+      <w:pPr>
+        <w:rPr>
+          <w:color w:val="365F91"/>
+        </w:rPr>
+      </w:pPr>
+    </w:p>
+    <w:p>
+      <w:pPr>
+        <w:rPr>
+          <w:color w:val="365F91"/>
+        </w:rPr>
+      </w:pPr>
+    </w:p>
+    <w:p>
+      <w:pPr>
+        <w:rPr>
+          <w:color w:val="365F91"/>
+        </w:rPr>
+      </w:pPr>
+    </w:p>
+    <w:p>
+      <w:pPr>
+        <w:rPr>
+          <w:color w:val="365F91"/>
+        </w:rPr>
+      </w:pPr>
+    </w:p>
+    <w:p>
+      <w:pPr>
+        <w:rPr>
+          <w:color w:val="365F91"/>
+        </w:rPr>
+      </w:pPr>
+    </w:p>
+    <w:p>
+      <w:pPr>
+        <w:rPr>
+          <w:color w:val="365F91"/>
+        </w:rPr>
+      </w:pPr>
+    </w:p>
+    <w:p>
+      <w:pPr>
+        <w:rPr>
+          <w:color w:val="365F91"/>
+        </w:rPr>
+      </w:pPr>
+    </w:p>
+    <w:p>
+      <w:pPr>
+        <w:rPr>
+          <w:color w:val="365F91"/>
+        </w:rPr>
+      </w:pPr>
+      <w:bookmarkStart w:id="17" w:name="_GoBack"/>
+      <w:bookmarkEnd w:id="17"/>
     </w:p>
     <w:p>
       <w:pPr>

</xml_diff>

<commit_message>
ERS IEEE 830 ACTUALIZADO 16-10
</commit_message>
<xml_diff>
--- a/DOCUMENTO IEEE 830 - REQUISITOS DE SOFTWARE.docx
+++ b/DOCUMENTO IEEE 830 - REQUISITOS DE SOFTWARE.docx
@@ -9856,11 +9856,18 @@
     </w:p>
     <w:p>
       <w:pPr>
+        <w:ind w:left="360" w:firstLine="30"/>
         <w:jc w:val="both"/>
         <w:rPr>
           <w:color w:val="365F91"/>
         </w:rPr>
       </w:pPr>
+      <w:r>
+        <w:rPr>
+          <w:color w:val="365F91"/>
+        </w:rPr>
+        <w:t>A futuro se podría crear una sección “Turismo” en el navegador donde se muestren todos      los inmuebles puestos para su alquiler por temporada.</w:t>
+      </w:r>
     </w:p>
     <w:p>
       <w:pPr>
@@ -12873,6 +12880,56 @@
     </w:p>
     <w:p>
       <w:pPr>
+        <w:widowControl w:val="0"/>
+        <w:pBdr>
+          <w:top w:val="nil"/>
+          <w:left w:val="nil"/>
+          <w:bottom w:val="nil"/>
+          <w:right w:val="nil"/>
+          <w:between w:val="nil"/>
+        </w:pBdr>
+        <w:spacing w:before="120" w:after="60"/>
+        <w:rPr>
+          <w:color w:val="365F91" w:themeColor="accent1" w:themeShade="BF"/>
+          <w:sz w:val="24"/>
+          <w:szCs w:val="32"/>
+        </w:rPr>
+      </w:pPr>
+      <w:r>
+        <w:rPr>
+          <w:color w:val="365F91" w:themeColor="accent1" w:themeShade="BF"/>
+          <w:sz w:val="24"/>
+          <w:szCs w:val="32"/>
+        </w:rPr>
+        <w:t>[RF-7] Sección de Inmuebles por temporada apuntado a turismo</w:t>
+      </w:r>
+    </w:p>
+    <w:p>
+      <w:pPr>
+        <w:widowControl w:val="0"/>
+        <w:pBdr>
+          <w:top w:val="nil"/>
+          <w:left w:val="nil"/>
+          <w:bottom w:val="nil"/>
+          <w:right w:val="nil"/>
+          <w:between w:val="nil"/>
+        </w:pBdr>
+        <w:spacing w:before="120" w:after="60"/>
+        <w:rPr>
+          <w:color w:val="365F91" w:themeColor="accent1" w:themeShade="BF"/>
+          <w:szCs w:val="32"/>
+        </w:rPr>
+      </w:pPr>
+      <w:r>
+        <w:rPr>
+          <w:color w:val="365F91" w:themeColor="accent1" w:themeShade="BF"/>
+          <w:szCs w:val="32"/>
+        </w:rPr>
+        <w:t>Crearemos una sección en el Inicio que muestre los inmuebles acordes a una temporada especifica apuntado a turistas para que elijan donde pasar sus vacaciones (temporada de verano o invierno)</w:t>
+      </w:r>
+    </w:p>
+    <w:p>
+      <w:pPr>
         <w:pBdr>
           <w:top w:val="nil"/>
           <w:left w:val="nil"/>
@@ -13262,12 +13319,61 @@
           <w:sz w:val="32"/>
         </w:rPr>
       </w:pPr>
-      <w:r>
+    </w:p>
+    <w:p>
+      <w:pPr>
+        <w:pBdr>
+          <w:top w:val="nil"/>
+          <w:left w:val="nil"/>
+          <w:bottom w:val="nil"/>
+          <w:right w:val="nil"/>
+          <w:between w:val="nil"/>
+        </w:pBdr>
         <w:rPr>
           <w:b/>
           <w:color w:val="000000"/>
           <w:sz w:val="32"/>
         </w:rPr>
+      </w:pPr>
+    </w:p>
+    <w:p>
+      <w:pPr>
+        <w:pBdr>
+          <w:top w:val="nil"/>
+          <w:left w:val="nil"/>
+          <w:bottom w:val="nil"/>
+          <w:right w:val="nil"/>
+          <w:between w:val="nil"/>
+        </w:pBdr>
+        <w:rPr>
+          <w:b/>
+          <w:color w:val="000000"/>
+          <w:sz w:val="32"/>
+        </w:rPr>
+      </w:pPr>
+    </w:p>
+    <w:p>
+      <w:pPr>
+        <w:pBdr>
+          <w:top w:val="nil"/>
+          <w:left w:val="nil"/>
+          <w:bottom w:val="nil"/>
+          <w:right w:val="nil"/>
+          <w:between w:val="nil"/>
+        </w:pBdr>
+        <w:rPr>
+          <w:b/>
+          <w:color w:val="000000"/>
+          <w:sz w:val="32"/>
+        </w:rPr>
+      </w:pPr>
+      <w:r>
+        <w:rPr>
+          <w:b/>
+          <w:color w:val="000000"/>
+          <w:sz w:val="32"/>
+        </w:rPr>
+        <w:lastRenderedPageBreak/>
         <w:t>3.4</w:t>
       </w:r>
       <w:r>
@@ -13393,8 +13499,6 @@
         </w:rPr>
         <w:t>Se estima que la cantidad de “suscripciones” en la base de datos llegue a unas 150 personas inicialmente. Esto puede variar.</w:t>
       </w:r>
-      <w:bookmarkStart w:id="17" w:name="_GoBack"/>
-      <w:bookmarkEnd w:id="17"/>
     </w:p>
     <w:p>
       <w:pPr>
@@ -13417,7 +13521,6 @@
           <w:color w:val="000000"/>
           <w:sz w:val="32"/>
         </w:rPr>
-        <w:lastRenderedPageBreak/>
         <w:t>3.5 Requisitos de diseño</w:t>
       </w:r>
     </w:p>
@@ -13779,7 +13882,6 @@
       </w:r>
     </w:p>
     <w:p/>
-    <w:p/>
     <w:p>
       <w:pPr>
         <w:rPr>
@@ -13790,14 +13892,15 @@
         <w:rPr>
           <w:color w:val="365F91"/>
         </w:rPr>
-        <w:t xml:space="preserve">[US - 01] </w:t>
-      </w:r>
-      <w:r>
+        <w:t>#US01 – Como comprador quiero conocer rangos de precios para elegir un inmueble acorde a mi capital</w:t>
+      </w:r>
+    </w:p>
+    <w:p>
+      <w:pPr>
         <w:rPr>
           <w:color w:val="365F91"/>
         </w:rPr>
-        <w:t>Como [comprador] quiero conocer los rangos de precios de los inmuebles disponible a la compra. Quiero tener una opción de búsqueda en la que pueda filtrar mis demandas para así lograr encontrar mi propiedad ideal.</w:t>
-      </w:r>
+      </w:pPr>
     </w:p>
     <w:p>
       <w:pPr>
@@ -13805,30 +13908,31 @@
           <w:color w:val="365F91"/>
         </w:rPr>
       </w:pPr>
-    </w:p>
-    <w:p>
-      <w:pPr>
+      <w:r>
         <w:rPr>
           <w:color w:val="365F91"/>
         </w:rPr>
-      </w:pPr>
-      <w:r>
+        <w:t xml:space="preserve">#US02 - Como comprador quiero acceder a un formulario de contacto para realizar consultas </w:t>
+      </w:r>
+    </w:p>
+    <w:p>
+      <w:pPr>
         <w:rPr>
           <w:color w:val="365F91"/>
         </w:rPr>
-        <w:t xml:space="preserve">[US – 02] </w:t>
-      </w:r>
-      <w:r>
+      </w:pPr>
+    </w:p>
+    <w:p>
+      <w:pPr>
         <w:rPr>
           <w:color w:val="365F91"/>
         </w:rPr>
-        <w:t xml:space="preserve">Como [inquilino] quiero conocer </w:t>
-      </w:r>
+      </w:pPr>
       <w:r>
         <w:rPr>
           <w:color w:val="365F91"/>
         </w:rPr>
-        <w:t>las propiedades en alquiler como sus precios, habitaciones y cantidad de tiempo que puedo alquilar dicho inmueble.</w:t>
+        <w:t>#US03 - Como usuario quiero realizar una búsqueda personalizada para realizar consultas acordes a mis gustos</w:t>
       </w:r>
     </w:p>
     <w:p>
@@ -13848,7 +13952,7 @@
         <w:rPr>
           <w:color w:val="365F91"/>
         </w:rPr>
-        <w:t>[US -03] Como [administrador] quiero tener acceso a base de datos para poder editar información de los imuebles.</w:t>
+        <w:t>#US04 - Como cliente quiero poder acceder a las redes sociales de la empresa</w:t>
       </w:r>
     </w:p>
     <w:p>
@@ -13868,15 +13972,15 @@
         <w:rPr>
           <w:color w:val="365F91"/>
         </w:rPr>
-        <w:t>[US – 04] Como [empleado/agente] quiero tener acceso a la plataforma para tener una charla con el cliente que desea obtener nuestro servicio como agencia inmobiliaria y que se muestren mis datos de contacto de fácil acceso para el cliente.</w:t>
-      </w:r>
-    </w:p>
-    <w:p>
-      <w:pPr>
+        <w:lastRenderedPageBreak/>
+        <w:t>#US05 - Como turista quiero que se muestre inmuebles disponible</w:t>
+      </w:r>
+      <w:r>
         <w:rPr>
           <w:color w:val="365F91"/>
         </w:rPr>
-      </w:pPr>
+        <w:t>s para su alquiler por temporada</w:t>
+      </w:r>
     </w:p>
     <w:p>
       <w:pPr>
@@ -13884,19 +13988,19 @@
           <w:color w:val="365F91"/>
         </w:rPr>
       </w:pPr>
-      <w:r>
+    </w:p>
+    <w:p>
+      <w:pPr>
         <w:rPr>
           <w:color w:val="365F91"/>
         </w:rPr>
-        <w:t>[US -05] Como [usuario] quiero acceder a información de cualquier inmueble, como así también a contactos con la agencia inmobiliaria.</w:t>
-      </w:r>
-    </w:p>
-    <w:p>
-      <w:pPr>
+      </w:pPr>
+      <w:r>
         <w:rPr>
           <w:color w:val="365F91"/>
         </w:rPr>
-      </w:pPr>
+        <w:t>#US06 - Como usuario quiero realizar una suscripción mensual gratis a ESTATE para que me llegue información al mail sobre inmuebles</w:t>
+      </w:r>
     </w:p>
     <w:p>
       <w:pPr>
@@ -13904,12 +14008,490 @@
           <w:color w:val="365F91"/>
         </w:rPr>
       </w:pPr>
-      <w:r>
+    </w:p>
+    <w:p>
+      <w:pPr>
         <w:rPr>
           <w:color w:val="365F91"/>
         </w:rPr>
-        <w:t>[US – 06] Como [usuario] quiero acceder a números de contactos y redes sociales de la empresa.</w:t>
-      </w:r>
+      </w:pPr>
+      <w:r>
+        <w:rPr>
+          <w:color w:val="365F91"/>
+        </w:rPr>
+        <w:t>#US07 - Como inquilino quiero conocer rangos de tiempo de alquiler para elegir un</w:t>
+      </w:r>
+      <w:r>
+        <w:rPr>
+          <w:color w:val="365F91"/>
+        </w:rPr>
+        <w:t>o acorde a mis necesidades</w:t>
+      </w:r>
+    </w:p>
+    <w:p>
+      <w:pPr>
+        <w:rPr>
+          <w:color w:val="365F91"/>
+        </w:rPr>
+      </w:pPr>
+    </w:p>
+    <w:p>
+      <w:pPr>
+        <w:rPr>
+          <w:color w:val="365F91"/>
+        </w:rPr>
+      </w:pPr>
+      <w:r>
+        <w:rPr>
+          <w:color w:val="365F91"/>
+        </w:rPr>
+        <w:t xml:space="preserve">#US08 - Como </w:t>
+      </w:r>
+      <w:proofErr w:type="spellStart"/>
+      <w:r>
+        <w:rPr>
+          <w:color w:val="365F91"/>
+        </w:rPr>
+        <w:t>admin</w:t>
+      </w:r>
+      <w:proofErr w:type="spellEnd"/>
+      <w:r>
+        <w:rPr>
+          <w:color w:val="365F91"/>
+        </w:rPr>
+        <w:t xml:space="preserve"> quiero tener acceso </w:t>
+      </w:r>
+      <w:proofErr w:type="gramStart"/>
+      <w:r>
+        <w:rPr>
+          <w:color w:val="365F91"/>
+        </w:rPr>
+        <w:t>a la BD</w:t>
+      </w:r>
+      <w:proofErr w:type="gramEnd"/>
+      <w:r>
+        <w:rPr>
+          <w:color w:val="365F91"/>
+        </w:rPr>
+        <w:t xml:space="preserve"> para poder editar información de inmuebles</w:t>
+      </w:r>
+    </w:p>
+    <w:p>
+      <w:pPr>
+        <w:rPr>
+          <w:color w:val="365F91"/>
+        </w:rPr>
+      </w:pPr>
+    </w:p>
+    <w:p>
+      <w:pPr>
+        <w:rPr>
+          <w:color w:val="365F91"/>
+        </w:rPr>
+      </w:pPr>
+      <w:r>
+        <w:rPr>
+          <w:color w:val="365F91"/>
+        </w:rPr>
+        <w:t xml:space="preserve">#US09 - Como comprador/inquilino quiero acceder a una sección "Nosotros" para conocer </w:t>
+      </w:r>
+      <w:proofErr w:type="spellStart"/>
+      <w:r>
+        <w:rPr>
+          <w:color w:val="365F91"/>
+        </w:rPr>
+        <w:t>mas</w:t>
+      </w:r>
+      <w:proofErr w:type="spellEnd"/>
+      <w:r>
+        <w:rPr>
+          <w:color w:val="365F91"/>
+        </w:rPr>
+        <w:t xml:space="preserve"> información de la inmobiliaria</w:t>
+      </w:r>
+    </w:p>
+    <w:p>
+      <w:pPr>
+        <w:rPr>
+          <w:color w:val="365F91"/>
+        </w:rPr>
+      </w:pPr>
+    </w:p>
+    <w:p>
+      <w:pPr>
+        <w:rPr>
+          <w:color w:val="365F91"/>
+        </w:rPr>
+      </w:pPr>
+      <w:r>
+        <w:rPr>
+          <w:color w:val="365F91"/>
+        </w:rPr>
+        <w:t>#US10 - Como empleado/agente quiero una cuenta tipo "empleado" en la plataforma y pueda otorgar servicio en tiempo real al cliente</w:t>
+      </w:r>
+    </w:p>
+    <w:p>
+      <w:pPr>
+        <w:rPr>
+          <w:color w:val="365F91"/>
+        </w:rPr>
+      </w:pPr>
+    </w:p>
+    <w:p>
+      <w:pPr>
+        <w:rPr>
+          <w:color w:val="365F91"/>
+        </w:rPr>
+      </w:pPr>
+      <w:r>
+        <w:rPr>
+          <w:color w:val="365F91"/>
+        </w:rPr>
+        <w:t xml:space="preserve">#US11 - Como comprador quiero conocer precios de vivienda de acuerdo a zonas para elegir una acorde a mis necesidades </w:t>
+      </w:r>
+    </w:p>
+    <w:p>
+      <w:pPr>
+        <w:rPr>
+          <w:color w:val="365F91"/>
+        </w:rPr>
+      </w:pPr>
+    </w:p>
+    <w:p>
+      <w:pPr>
+        <w:rPr>
+          <w:color w:val="365F91"/>
+        </w:rPr>
+      </w:pPr>
+      <w:r>
+        <w:rPr>
+          <w:color w:val="365F91"/>
+        </w:rPr>
+        <w:t xml:space="preserve">#US12 - Como inquilino quiero conocer las opciones y tipos de viviendas para adquirir la </w:t>
+      </w:r>
+      <w:proofErr w:type="spellStart"/>
+      <w:r>
+        <w:rPr>
+          <w:color w:val="365F91"/>
+        </w:rPr>
+        <w:t>mas</w:t>
+      </w:r>
+      <w:proofErr w:type="spellEnd"/>
+      <w:r>
+        <w:rPr>
+          <w:color w:val="365F91"/>
+        </w:rPr>
+        <w:t xml:space="preserve"> acorde a mis necesidades</w:t>
+      </w:r>
+    </w:p>
+    <w:p>
+      <w:pPr>
+        <w:rPr>
+          <w:color w:val="365F91"/>
+        </w:rPr>
+      </w:pPr>
+    </w:p>
+    <w:p>
+      <w:pPr>
+        <w:rPr>
+          <w:color w:val="365F91"/>
+        </w:rPr>
+      </w:pPr>
+      <w:r>
+        <w:rPr>
+          <w:color w:val="365F91"/>
+        </w:rPr>
+        <w:t>#US13 - Acceso a WhatsApp</w:t>
+      </w:r>
+    </w:p>
+    <w:p>
+      <w:pPr>
+        <w:rPr>
+          <w:color w:val="365F91"/>
+        </w:rPr>
+      </w:pPr>
+    </w:p>
+    <w:p>
+      <w:pPr>
+        <w:rPr>
+          <w:color w:val="365F91"/>
+        </w:rPr>
+      </w:pPr>
+      <w:r>
+        <w:rPr>
+          <w:color w:val="365F91"/>
+        </w:rPr>
+        <w:t>#US14 - Búsqueda por zona geográfica</w:t>
+      </w:r>
+    </w:p>
+    <w:p>
+      <w:pPr>
+        <w:rPr>
+          <w:color w:val="365F91"/>
+        </w:rPr>
+      </w:pPr>
+    </w:p>
+    <w:p>
+      <w:pPr>
+        <w:rPr>
+          <w:color w:val="365F91"/>
+        </w:rPr>
+      </w:pPr>
+      <w:r>
+        <w:rPr>
+          <w:color w:val="365F91"/>
+        </w:rPr>
+        <w:t>#US15 - Ingresos generados por las propiedades</w:t>
+      </w:r>
+    </w:p>
+    <w:p>
+      <w:pPr>
+        <w:rPr>
+          <w:color w:val="365F91"/>
+        </w:rPr>
+      </w:pPr>
+    </w:p>
+    <w:p>
+      <w:pPr>
+        <w:rPr>
+          <w:color w:val="365F91"/>
+        </w:rPr>
+      </w:pPr>
+      <w:r>
+        <w:rPr>
+          <w:color w:val="365F91"/>
+        </w:rPr>
+        <w:t>#US16 Como usuario quiero poder contactar con una persona real para que ayude en la navegación o concertar una cita y ver la vivienda</w:t>
+      </w:r>
+    </w:p>
+    <w:p>
+      <w:pPr>
+        <w:rPr>
+          <w:color w:val="365F91"/>
+        </w:rPr>
+      </w:pPr>
+    </w:p>
+    <w:p>
+      <w:pPr>
+        <w:rPr>
+          <w:color w:val="365F91"/>
+        </w:rPr>
+      </w:pPr>
+      <w:r>
+        <w:rPr>
+          <w:color w:val="365F91"/>
+        </w:rPr>
+        <w:t xml:space="preserve">#US17 - Como </w:t>
+      </w:r>
+      <w:proofErr w:type="spellStart"/>
+      <w:r>
+        <w:rPr>
+          <w:color w:val="365F91"/>
+        </w:rPr>
+        <w:t>Product</w:t>
+      </w:r>
+      <w:proofErr w:type="spellEnd"/>
+      <w:r>
+        <w:rPr>
+          <w:color w:val="365F91"/>
+        </w:rPr>
+        <w:t xml:space="preserve"> </w:t>
+      </w:r>
+      <w:proofErr w:type="spellStart"/>
+      <w:r>
+        <w:rPr>
+          <w:color w:val="365F91"/>
+        </w:rPr>
+        <w:t>Owner</w:t>
+      </w:r>
+      <w:proofErr w:type="spellEnd"/>
+      <w:r>
+        <w:rPr>
+          <w:color w:val="365F91"/>
+        </w:rPr>
+        <w:t xml:space="preserve"> quiero algún tipo de verificación para evitar el spam de </w:t>
+      </w:r>
+      <w:proofErr w:type="spellStart"/>
+      <w:r>
+        <w:rPr>
+          <w:color w:val="365F91"/>
+        </w:rPr>
+        <w:t>bots</w:t>
+      </w:r>
+      <w:proofErr w:type="spellEnd"/>
+      <w:r>
+        <w:rPr>
+          <w:color w:val="365F91"/>
+        </w:rPr>
+        <w:t xml:space="preserve"> en mi Web</w:t>
+      </w:r>
+    </w:p>
+    <w:p>
+      <w:pPr>
+        <w:rPr>
+          <w:color w:val="365F91"/>
+        </w:rPr>
+      </w:pPr>
+    </w:p>
+    <w:p>
+      <w:pPr>
+        <w:rPr>
+          <w:color w:val="365F91"/>
+        </w:rPr>
+      </w:pPr>
+      <w:r>
+        <w:rPr>
+          <w:color w:val="365F91"/>
+        </w:rPr>
+        <w:t xml:space="preserve">#US18 - Como navegante/usuario quiero tener vista de un mapa de </w:t>
+      </w:r>
+      <w:proofErr w:type="spellStart"/>
+      <w:r>
+        <w:rPr>
+          <w:color w:val="365F91"/>
+        </w:rPr>
+        <w:t>Maps</w:t>
+      </w:r>
+      <w:proofErr w:type="spellEnd"/>
+      <w:r>
+        <w:rPr>
+          <w:color w:val="365F91"/>
+        </w:rPr>
+        <w:t xml:space="preserve"> para conocer ubicaciones de sucursales y oficinas.</w:t>
+      </w:r>
+    </w:p>
+    <w:p>
+      <w:pPr>
+        <w:rPr>
+          <w:color w:val="365F91"/>
+        </w:rPr>
+      </w:pPr>
+    </w:p>
+    <w:p>
+      <w:pPr>
+        <w:rPr>
+          <w:color w:val="365F91"/>
+        </w:rPr>
+      </w:pPr>
+      <w:r>
+        <w:rPr>
+          <w:color w:val="365F91"/>
+        </w:rPr>
+        <w:t xml:space="preserve">#US19 - Como propietario quiero visualizar los inmuebles </w:t>
+      </w:r>
+      <w:proofErr w:type="spellStart"/>
+      <w:r>
+        <w:rPr>
+          <w:color w:val="365F91"/>
+        </w:rPr>
+        <w:t>mas</w:t>
+      </w:r>
+      <w:proofErr w:type="spellEnd"/>
+      <w:r>
+        <w:rPr>
+          <w:color w:val="365F91"/>
+        </w:rPr>
+        <w:t xml:space="preserve"> visitados para poder realizar ofertas de los mismos.</w:t>
+      </w:r>
+    </w:p>
+    <w:p>
+      <w:pPr>
+        <w:rPr>
+          <w:color w:val="365F91"/>
+        </w:rPr>
+      </w:pPr>
+    </w:p>
+    <w:p>
+      <w:pPr>
+        <w:rPr>
+          <w:color w:val="365F91"/>
+        </w:rPr>
+      </w:pPr>
+      <w:r>
+        <w:rPr>
+          <w:color w:val="365F91"/>
+        </w:rPr>
+        <w:t>#US20 - Como agente de bienes quiero acceso a información de cierre de contrato para ofrecer renovación al cliente</w:t>
+      </w:r>
+    </w:p>
+    <w:p>
+      <w:pPr>
+        <w:rPr>
+          <w:color w:val="365F91"/>
+        </w:rPr>
+      </w:pPr>
+    </w:p>
+    <w:p>
+      <w:pPr>
+        <w:rPr>
+          <w:color w:val="365F91"/>
+        </w:rPr>
+      </w:pPr>
+    </w:p>
+    <w:p>
+      <w:pPr>
+        <w:rPr>
+          <w:color w:val="365F91"/>
+        </w:rPr>
+      </w:pPr>
+    </w:p>
+    <w:p>
+      <w:pPr>
+        <w:rPr>
+          <w:color w:val="365F91"/>
+        </w:rPr>
+      </w:pPr>
+    </w:p>
+    <w:p>
+      <w:pPr>
+        <w:rPr>
+          <w:color w:val="365F91"/>
+        </w:rPr>
+      </w:pPr>
+    </w:p>
+    <w:p>
+      <w:pPr>
+        <w:rPr>
+          <w:color w:val="365F91"/>
+        </w:rPr>
+      </w:pPr>
+    </w:p>
+    <w:p>
+      <w:pPr>
+        <w:rPr>
+          <w:color w:val="365F91"/>
+        </w:rPr>
+      </w:pPr>
+    </w:p>
+    <w:p>
+      <w:pPr>
+        <w:rPr>
+          <w:color w:val="365F91"/>
+        </w:rPr>
+      </w:pPr>
+    </w:p>
+    <w:p>
+      <w:pPr>
+        <w:rPr>
+          <w:color w:val="365F91"/>
+        </w:rPr>
+      </w:pPr>
+    </w:p>
+    <w:p>
+      <w:pPr>
+        <w:rPr>
+          <w:color w:val="365F91"/>
+        </w:rPr>
+      </w:pPr>
+    </w:p>
+    <w:p>
+      <w:pPr>
+        <w:rPr>
+          <w:color w:val="365F91"/>
+        </w:rPr>
+      </w:pPr>
+      <w:bookmarkStart w:id="17" w:name="_GoBack"/>
+      <w:bookmarkEnd w:id="17"/>
     </w:p>
     <w:p>
       <w:pPr>

</xml_diff>